<commit_message>
Started the wrong discussion post
</commit_message>
<xml_diff>
--- a/School-MBA-506-81/Week4/discussion/reply-Viviane.docx
+++ b/School-MBA-506-81/Week4/discussion/reply-Viviane.docx
@@ -16,30 +16,51 @@
     <w:p>
       <w:r>
         <w:tab/>
-        <w:t>Thank you for your post; as I was reading, I can see why you would agree with using the Bottom-up approach, which it seems others are on board with as well.  You did point out that it would be resource-intensive, and at this point, I have my question.  We have choices in estimating, and I believe that there are more than just the three, but that is outside this discussion.  Can you change the use of bottom-up to elevate some of the problems that the increase in resources will take?  In another post, I suggested we could use part-time employees.</w:t>
-      </w:r>
-    </w:p>
-    <w:p>
-      <w:r>
-        <w:tab/>
-        <w:t>If you were able to alter bottom-up, how would you alter it to support the basics of the business to keep production moving and customers informed and happy?  Is it possible that we can only implement it and nothing else?  If it was your company, would you hire outside talent to produce these templates, or would that be too much, as you would have to teach the temporary workers as well?  The last question I have is, could this all just fall on the new assistant PM that was hired?</w:t>
+      </w:r>
+      <w:r>
+        <w:t>stakeholders and permitting under Governance.</w:t>
       </w:r>
     </w:p>
     <w:p/>
     <w:p>
       <w:r>
-        <w:t>Reference:</w:t>
+        <w:t xml:space="preserve">From you post I can see that your phase has more interaction with Stakeholders and Governance.  I was </w:t>
+      </w:r>
+      <w:r>
+        <w:t>surprised</w:t>
+      </w:r>
+      <w:r>
+        <w:t xml:space="preserve"> when you were talking about your reports and the time you would have to dedicate to for you phase of the project.  In my phase I see it slimmed down as most stakeholders are </w:t>
+      </w:r>
+      <w:r>
+        <w:t>failure</w:t>
+      </w:r>
+      <w:r>
+        <w:t xml:space="preserve"> with the project and we are more or less completing testing and signing documents.  To be fair I thought that testing would be its own phase.  </w:t>
       </w:r>
     </w:p>
+    <w:p/>
     <w:p>
       <w:r>
-        <w:t>Champlain College. (Year). Mini-case study: Project management at Global Green Books Publishing [PDF document]. Champlain College.</w:t>
+        <w:t xml:space="preserve">In both of our phases it looks like permits are a big part that change help or derail a project.  From what you have said about stakeholder </w:t>
+      </w:r>
+      <w:r>
+        <w:t>engagement</w:t>
+      </w:r>
+      <w:r>
+        <w:t xml:space="preserve"> I take it that you need be versed in communications with stakeholders.  I love your note about estimates and that you could look at the </w:t>
+      </w:r>
+      <w:proofErr w:type="gramStart"/>
+      <w:r>
+        <w:t>worst case</w:t>
+      </w:r>
+      <w:proofErr w:type="gramEnd"/>
+      <w:r>
+        <w:t xml:space="preserve"> scenario, dark but funny.  If other projects are anything to go by, it seems rather appropriate.</w:t>
       </w:r>
     </w:p>
+    <w:p/>
     <w:p>
-      <w:pPr>
-        <w:ind w:firstLine="720"/>
-      </w:pPr>
       <w:r>
         <w:t xml:space="preserve">  </w:t>
       </w:r>

</xml_diff>